<commit_message>
evaluation + sistemati grafici
</commit_message>
<xml_diff>
--- a/paper/appunti.docx
+++ b/paper/appunti.docx
@@ -316,6 +316,7 @@
         <w:rPr>
           <w:rFonts w:ascii="Droid Sans Mono;monospace;monospace" w:hAnsi="Droid Sans Mono;monospace;monospace"/>
           <w:b w:val="false"/>
+          <w:b w:val="false"/>
           <w:color w:val="6A9955"/>
           <w:sz w:val="21"/>
           <w:shd w:fill="1E1E1E" w:val="clear"/>
@@ -339,6 +340,7 @@
         <w:rPr>
           <w:rFonts w:ascii="Droid Sans Mono;monospace;monospace" w:hAnsi="Droid Sans Mono;monospace;monospace"/>
           <w:b w:val="false"/>
+          <w:b w:val="false"/>
           <w:color w:val="6A9955"/>
           <w:sz w:val="21"/>
           <w:shd w:fill="1E1E1E" w:val="clear"/>
@@ -362,6 +364,7 @@
         <w:rPr>
           <w:rFonts w:ascii="Droid Sans Mono;monospace;monospace" w:hAnsi="Droid Sans Mono;monospace;monospace"/>
           <w:b w:val="false"/>
+          <w:b w:val="false"/>
           <w:color w:val="6A9955"/>
           <w:sz w:val="21"/>
           <w:shd w:fill="1E1E1E" w:val="clear"/>
@@ -385,6 +388,7 @@
         <w:rPr>
           <w:rFonts w:ascii="Droid Sans Mono;monospace;monospace" w:hAnsi="Droid Sans Mono;monospace;monospace"/>
           <w:b w:val="false"/>
+          <w:b w:val="false"/>
           <w:color w:val="6A9955"/>
           <w:sz w:val="21"/>
           <w:shd w:fill="1E1E1E" w:val="clear"/>
@@ -408,6 +412,7 @@
         <w:rPr>
           <w:rFonts w:ascii="Droid Sans Mono;monospace;monospace" w:hAnsi="Droid Sans Mono;monospace;monospace"/>
           <w:b w:val="false"/>
+          <w:b w:val="false"/>
           <w:color w:val="6A9955"/>
           <w:sz w:val="21"/>
           <w:shd w:fill="1E1E1E" w:val="clear"/>
@@ -440,6 +445,7 @@
         <w:rPr>
           <w:rFonts w:ascii="Droid Sans Mono;monospace;monospace" w:hAnsi="Droid Sans Mono;monospace;monospace"/>
           <w:b w:val="false"/>
+          <w:b w:val="false"/>
           <w:color w:val="6A9955"/>
           <w:sz w:val="21"/>
           <w:shd w:fill="1E1E1E" w:val="clear"/>
@@ -463,6 +469,7 @@
         <w:rPr>
           <w:rFonts w:ascii="Droid Sans Mono;monospace;monospace" w:hAnsi="Droid Sans Mono;monospace;monospace"/>
           <w:b w:val="false"/>
+          <w:b w:val="false"/>
           <w:color w:val="6A9955"/>
           <w:sz w:val="21"/>
           <w:shd w:fill="1E1E1E" w:val="clear"/>
@@ -486,6 +493,7 @@
         <w:rPr>
           <w:rFonts w:ascii="Droid Sans Mono;monospace;monospace" w:hAnsi="Droid Sans Mono;monospace;monospace"/>
           <w:b w:val="false"/>
+          <w:b w:val="false"/>
           <w:color w:val="6A9955"/>
           <w:sz w:val="21"/>
           <w:shd w:fill="1E1E1E" w:val="clear"/>
@@ -509,6 +517,7 @@
         <w:rPr>
           <w:rFonts w:ascii="Droid Sans Mono;monospace;monospace" w:hAnsi="Droid Sans Mono;monospace;monospace"/>
           <w:b w:val="false"/>
+          <w:b w:val="false"/>
           <w:color w:val="6A9955"/>
           <w:sz w:val="21"/>
           <w:shd w:fill="1E1E1E" w:val="clear"/>
@@ -540,6 +549,7 @@
         <w:rPr>
           <w:rFonts w:ascii="Droid Sans Mono;monospace;monospace" w:hAnsi="Droid Sans Mono;monospace;monospace"/>
           <w:b w:val="false"/>
+          <w:b w:val="false"/>
           <w:color w:val="6A9955"/>
           <w:sz w:val="21"/>
           <w:shd w:fill="1E1E1E" w:val="clear"/>
@@ -563,6 +573,7 @@
         <w:rPr>
           <w:rFonts w:ascii="Droid Sans Mono;monospace;monospace" w:hAnsi="Droid Sans Mono;monospace;monospace"/>
           <w:b w:val="false"/>
+          <w:b w:val="false"/>
           <w:color w:val="6A9955"/>
           <w:sz w:val="21"/>
           <w:shd w:fill="1E1E1E" w:val="clear"/>
@@ -586,6 +597,7 @@
         <w:rPr>
           <w:rFonts w:ascii="Droid Sans Mono;monospace;monospace" w:hAnsi="Droid Sans Mono;monospace;monospace"/>
           <w:b w:val="false"/>
+          <w:b w:val="false"/>
           <w:color w:val="6A9955"/>
           <w:sz w:val="21"/>
           <w:shd w:fill="1E1E1E" w:val="clear"/>
@@ -609,6 +621,7 @@
         <w:rPr>
           <w:rFonts w:ascii="Droid Sans Mono;monospace;monospace" w:hAnsi="Droid Sans Mono;monospace;monospace"/>
           <w:b w:val="false"/>
+          <w:b w:val="false"/>
           <w:color w:val="6A9955"/>
           <w:sz w:val="21"/>
           <w:shd w:fill="1E1E1E" w:val="clear"/>
@@ -632,6 +645,7 @@
         <w:rPr>
           <w:rFonts w:ascii="Droid Sans Mono;monospace;monospace" w:hAnsi="Droid Sans Mono;monospace;monospace"/>
           <w:b w:val="false"/>
+          <w:b w:val="false"/>
           <w:color w:val="6A9955"/>
           <w:sz w:val="21"/>
           <w:shd w:fill="1E1E1E" w:val="clear"/>
@@ -655,6 +669,7 @@
         <w:rPr>
           <w:rFonts w:ascii="Droid Sans Mono;monospace;monospace" w:hAnsi="Droid Sans Mono;monospace;monospace"/>
           <w:b w:val="false"/>
+          <w:b w:val="false"/>
           <w:color w:val="6A9955"/>
           <w:sz w:val="21"/>
           <w:shd w:fill="1E1E1E" w:val="clear"/>
@@ -678,6 +693,7 @@
         <w:rPr>
           <w:rFonts w:ascii="Droid Sans Mono;monospace;monospace" w:hAnsi="Droid Sans Mono;monospace;monospace"/>
           <w:b w:val="false"/>
+          <w:b w:val="false"/>
           <w:color w:val="6A9955"/>
           <w:sz w:val="21"/>
           <w:shd w:fill="1E1E1E" w:val="clear"/>
@@ -701,6 +717,7 @@
         <w:rPr>
           <w:rFonts w:ascii="Droid Sans Mono;monospace;monospace" w:hAnsi="Droid Sans Mono;monospace;monospace"/>
           <w:b w:val="false"/>
+          <w:b w:val="false"/>
           <w:color w:val="6A9955"/>
           <w:sz w:val="21"/>
           <w:shd w:fill="1E1E1E" w:val="clear"/>
@@ -724,6 +741,7 @@
         <w:rPr>
           <w:rFonts w:ascii="Droid Sans Mono;monospace;monospace" w:hAnsi="Droid Sans Mono;monospace;monospace"/>
           <w:b w:val="false"/>
+          <w:b w:val="false"/>
           <w:color w:val="D4D4D4"/>
           <w:sz w:val="21"/>
           <w:shd w:fill="1E1E1E" w:val="clear"/>
@@ -745,6 +763,7 @@
         <w:rPr>
           <w:rFonts w:ascii="Droid Sans Mono;monospace;monospace" w:hAnsi="Droid Sans Mono;monospace;monospace"/>
           <w:b w:val="false"/>
+          <w:b w:val="false"/>
           <w:color w:val="6A9955"/>
           <w:sz w:val="21"/>
           <w:shd w:fill="1E1E1E" w:val="clear"/>
@@ -768,6 +787,7 @@
         <w:rPr>
           <w:rFonts w:ascii="Droid Sans Mono;monospace;monospace" w:hAnsi="Droid Sans Mono;monospace;monospace"/>
           <w:b w:val="false"/>
+          <w:b w:val="false"/>
           <w:color w:val="6A9955"/>
           <w:sz w:val="21"/>
           <w:shd w:fill="1E1E1E" w:val="clear"/>
@@ -791,6 +811,7 @@
         <w:rPr>
           <w:rFonts w:ascii="Droid Sans Mono;monospace;monospace" w:hAnsi="Droid Sans Mono;monospace;monospace"/>
           <w:b w:val="false"/>
+          <w:b w:val="false"/>
           <w:color w:val="6A9955"/>
           <w:sz w:val="21"/>
           <w:shd w:fill="1E1E1E" w:val="clear"/>
@@ -814,6 +835,7 @@
         <w:rPr>
           <w:rFonts w:ascii="Droid Sans Mono;monospace;monospace" w:hAnsi="Droid Sans Mono;monospace;monospace"/>
           <w:b w:val="false"/>
+          <w:b w:val="false"/>
           <w:color w:val="6A9955"/>
           <w:sz w:val="21"/>
           <w:shd w:fill="1E1E1E" w:val="clear"/>
@@ -845,6 +867,7 @@
         <w:rPr>
           <w:rFonts w:ascii="Droid Sans Mono;monospace;monospace" w:hAnsi="Droid Sans Mono;monospace;monospace"/>
           <w:b w:val="false"/>
+          <w:b w:val="false"/>
           <w:color w:val="6A9955"/>
           <w:sz w:val="21"/>
           <w:shd w:fill="1E1E1E" w:val="clear"/>
@@ -870,6 +893,1246 @@
       <w:r>
         <w:rPr/>
         <w:t xml:space="preserve">spiegare tutte le pre e post condizioni del 1 modello ! </w:t>
+      </w:r>
+    </w:p>
+    <w:p>
+      <w:pPr>
+        <w:pStyle w:val="Normal"/>
+        <w:spacing w:before="0" w:after="160"/>
+        <w:rPr/>
+      </w:pPr>
+      <w:r>
+        <w:rPr/>
+      </w:r>
+    </w:p>
+    <w:p>
+      <w:pPr>
+        <w:pStyle w:val="Corpodeltesto"/>
+        <w:spacing w:before="0" w:after="160"/>
+        <w:rPr/>
+      </w:pPr>
+      <w:r>
+        <w:rPr/>
+        <w:t>Value iteration (VI) and policy iteration (PI) are both dynamic programming algorithms used to solve Markov decision processes (MDPs). MDPs are a type of reinforcement learning problem in which an agent interacts with an environment in order to maximize its expected reward.</w:t>
+      </w:r>
+    </w:p>
+    <w:p>
+      <w:pPr>
+        <w:pStyle w:val="Corpodeltesto"/>
+        <w:rPr/>
+      </w:pPr>
+      <w:r>
+        <w:rPr>
+          <w:rStyle w:val="Enfasiforte"/>
+        </w:rPr>
+        <w:t>Value iteration</w:t>
+      </w:r>
+      <w:r>
+        <w:rPr/>
+        <w:t xml:space="preserve"> is an iterative algorithm that updates the value function of each state until it converges to the optimal value function. The value function is a mapping from states to expected rewards, and it represents the long-run average reward that an agent can expect to receive if it starts in a given state and follows an optimal policy.</w:t>
+      </w:r>
+    </w:p>
+    <w:p>
+      <w:pPr>
+        <w:pStyle w:val="Corpodeltesto"/>
+        <w:rPr/>
+      </w:pPr>
+      <w:r>
+        <w:rPr>
+          <w:rStyle w:val="Enfasiforte"/>
+        </w:rPr>
+        <w:t>Policy iteration</w:t>
+      </w:r>
+      <w:r>
+        <w:rPr/>
+        <w:t xml:space="preserve"> is also an iterative algorithm, but it updates the policy and value function simultaneously. The policy is a mapping from states to actions, and it represents the action that an agent should take in each state. The value function is updated using the policy, and the policy is updated using the value function.</w:t>
+      </w:r>
+    </w:p>
+    <w:p>
+      <w:pPr>
+        <w:pStyle w:val="Corpodeltesto"/>
+        <w:rPr/>
+      </w:pPr>
+      <w:r>
+        <w:rPr/>
+        <w:t>The main difference between VI and PI is that VI only updates the value function, while PI updates both the value function and the policy. This means that PI is more efficient than VI, but it can also be more difficult to implement.</w:t>
+      </w:r>
+    </w:p>
+    <w:p>
+      <w:pPr>
+        <w:pStyle w:val="Corpodeltesto"/>
+        <w:rPr/>
+      </w:pPr>
+      <w:r>
+        <w:rPr/>
+        <w:t>Here is a table summarizing the key differences between VI and PI:</w:t>
+      </w:r>
+    </w:p>
+    <w:p>
+      <w:pPr>
+        <w:pStyle w:val="Normal"/>
+        <w:spacing w:before="0" w:after="160"/>
+        <w:rPr/>
+      </w:pPr>
+      <w:r>
+        <w:rPr/>
+      </w:r>
+    </w:p>
+    <w:tbl>
+      <w:tblPr>
+        <w:tblW w:w="9638" w:type="dxa"/>
+        <w:jc w:val="left"/>
+        <w:tblInd w:w="0" w:type="dxa"/>
+        <w:tblLayout w:type="fixed"/>
+        <w:tblCellMar>
+          <w:top w:w="28" w:type="dxa"/>
+          <w:left w:w="28" w:type="dxa"/>
+          <w:bottom w:w="28" w:type="dxa"/>
+          <w:right w:w="28" w:type="dxa"/>
+        </w:tblCellMar>
+      </w:tblPr>
+      <w:tblGrid>
+        <w:gridCol w:w="2504"/>
+        <w:gridCol w:w="3305"/>
+        <w:gridCol w:w="3829"/>
+      </w:tblGrid>
+      <w:tr>
+        <w:trPr/>
+        <w:tc>
+          <w:tcPr>
+            <w:tcW w:w="2504" w:type="dxa"/>
+            <w:tcBorders/>
+            <w:vAlign w:val="center"/>
+          </w:tcPr>
+          <w:p>
+            <w:pPr>
+              <w:pStyle w:val="Titolotabella"/>
+              <w:widowControl w:val="false"/>
+              <w:suppressLineNumbers/>
+              <w:spacing w:before="0" w:after="160"/>
+              <w:jc w:val="center"/>
+              <w:rPr/>
+            </w:pPr>
+            <w:r>
+              <w:rPr/>
+              <w:t>Feature</w:t>
+            </w:r>
+          </w:p>
+        </w:tc>
+        <w:tc>
+          <w:tcPr>
+            <w:tcW w:w="3305" w:type="dxa"/>
+            <w:tcBorders/>
+            <w:vAlign w:val="center"/>
+          </w:tcPr>
+          <w:p>
+            <w:pPr>
+              <w:pStyle w:val="Titolotabella"/>
+              <w:widowControl w:val="false"/>
+              <w:suppressLineNumbers/>
+              <w:spacing w:before="0" w:after="160"/>
+              <w:jc w:val="center"/>
+              <w:rPr/>
+            </w:pPr>
+            <w:r>
+              <w:rPr/>
+              <w:t>Value iteration</w:t>
+            </w:r>
+          </w:p>
+        </w:tc>
+        <w:tc>
+          <w:tcPr>
+            <w:tcW w:w="3829" w:type="dxa"/>
+            <w:tcBorders/>
+            <w:vAlign w:val="center"/>
+          </w:tcPr>
+          <w:p>
+            <w:pPr>
+              <w:pStyle w:val="Titolotabella"/>
+              <w:widowControl w:val="false"/>
+              <w:suppressLineNumbers/>
+              <w:spacing w:before="0" w:after="160"/>
+              <w:jc w:val="center"/>
+              <w:rPr/>
+            </w:pPr>
+            <w:r>
+              <w:rPr/>
+              <w:t>Policy iteration</w:t>
+            </w:r>
+          </w:p>
+        </w:tc>
+      </w:tr>
+      <w:tr>
+        <w:trPr/>
+        <w:tc>
+          <w:tcPr>
+            <w:tcW w:w="2504" w:type="dxa"/>
+            <w:tcBorders/>
+            <w:vAlign w:val="center"/>
+          </w:tcPr>
+          <w:p>
+            <w:pPr>
+              <w:pStyle w:val="Contenutotabella"/>
+              <w:widowControl w:val="false"/>
+              <w:suppressLineNumbers/>
+              <w:spacing w:before="0" w:after="160"/>
+              <w:rPr/>
+            </w:pPr>
+            <w:r>
+              <w:rPr/>
+              <w:t>Update rule</w:t>
+            </w:r>
+          </w:p>
+        </w:tc>
+        <w:tc>
+          <w:tcPr>
+            <w:tcW w:w="3305" w:type="dxa"/>
+            <w:tcBorders/>
+            <w:vAlign w:val="center"/>
+          </w:tcPr>
+          <w:p>
+            <w:pPr>
+              <w:pStyle w:val="Contenutotabella"/>
+              <w:widowControl w:val="false"/>
+              <w:suppressLineNumbers/>
+              <w:spacing w:before="0" w:after="160"/>
+              <w:rPr/>
+            </w:pPr>
+            <w:r>
+              <w:rPr/>
+              <w:t>Only updates the value function</w:t>
+            </w:r>
+          </w:p>
+        </w:tc>
+        <w:tc>
+          <w:tcPr>
+            <w:tcW w:w="3829" w:type="dxa"/>
+            <w:tcBorders/>
+            <w:vAlign w:val="center"/>
+          </w:tcPr>
+          <w:p>
+            <w:pPr>
+              <w:pStyle w:val="Contenutotabella"/>
+              <w:widowControl w:val="false"/>
+              <w:suppressLineNumbers/>
+              <w:spacing w:before="0" w:after="160"/>
+              <w:rPr/>
+            </w:pPr>
+            <w:r>
+              <w:rPr/>
+              <w:t>Updates both the value function and the policy</w:t>
+            </w:r>
+          </w:p>
+        </w:tc>
+      </w:tr>
+      <w:tr>
+        <w:trPr/>
+        <w:tc>
+          <w:tcPr>
+            <w:tcW w:w="2504" w:type="dxa"/>
+            <w:tcBorders/>
+            <w:vAlign w:val="center"/>
+          </w:tcPr>
+          <w:p>
+            <w:pPr>
+              <w:pStyle w:val="Contenutotabella"/>
+              <w:widowControl w:val="false"/>
+              <w:suppressLineNumbers/>
+              <w:spacing w:before="0" w:after="160"/>
+              <w:rPr/>
+            </w:pPr>
+            <w:r>
+              <w:rPr/>
+              <w:t>Convergence</w:t>
+            </w:r>
+          </w:p>
+        </w:tc>
+        <w:tc>
+          <w:tcPr>
+            <w:tcW w:w="3305" w:type="dxa"/>
+            <w:tcBorders/>
+            <w:vAlign w:val="center"/>
+          </w:tcPr>
+          <w:p>
+            <w:pPr>
+              <w:pStyle w:val="Contenutotabella"/>
+              <w:widowControl w:val="false"/>
+              <w:suppressLineNumbers/>
+              <w:spacing w:before="0" w:after="160"/>
+              <w:rPr/>
+            </w:pPr>
+            <w:r>
+              <w:rPr/>
+              <w:t>Converges to the optimal value function</w:t>
+            </w:r>
+          </w:p>
+        </w:tc>
+        <w:tc>
+          <w:tcPr>
+            <w:tcW w:w="3829" w:type="dxa"/>
+            <w:tcBorders/>
+            <w:vAlign w:val="center"/>
+          </w:tcPr>
+          <w:p>
+            <w:pPr>
+              <w:pStyle w:val="Contenutotabella"/>
+              <w:widowControl w:val="false"/>
+              <w:suppressLineNumbers/>
+              <w:spacing w:before="0" w:after="160"/>
+              <w:rPr/>
+            </w:pPr>
+            <w:r>
+              <w:rPr/>
+              <w:t>Converges to the optimal policy</w:t>
+            </w:r>
+          </w:p>
+        </w:tc>
+      </w:tr>
+      <w:tr>
+        <w:trPr/>
+        <w:tc>
+          <w:tcPr>
+            <w:tcW w:w="2504" w:type="dxa"/>
+            <w:tcBorders/>
+            <w:vAlign w:val="center"/>
+          </w:tcPr>
+          <w:p>
+            <w:pPr>
+              <w:pStyle w:val="Contenutotabella"/>
+              <w:widowControl w:val="false"/>
+              <w:suppressLineNumbers/>
+              <w:spacing w:before="0" w:after="160"/>
+              <w:rPr/>
+            </w:pPr>
+            <w:r>
+              <w:rPr/>
+              <w:t>Efficiency</w:t>
+            </w:r>
+          </w:p>
+        </w:tc>
+        <w:tc>
+          <w:tcPr>
+            <w:tcW w:w="3305" w:type="dxa"/>
+            <w:tcBorders/>
+            <w:vAlign w:val="center"/>
+          </w:tcPr>
+          <w:p>
+            <w:pPr>
+              <w:pStyle w:val="Contenutotabella"/>
+              <w:widowControl w:val="false"/>
+              <w:suppressLineNumbers/>
+              <w:spacing w:before="0" w:after="160"/>
+              <w:rPr/>
+            </w:pPr>
+            <w:r>
+              <w:rPr/>
+              <w:t>Less efficient</w:t>
+            </w:r>
+          </w:p>
+        </w:tc>
+        <w:tc>
+          <w:tcPr>
+            <w:tcW w:w="3829" w:type="dxa"/>
+            <w:tcBorders/>
+            <w:vAlign w:val="center"/>
+          </w:tcPr>
+          <w:p>
+            <w:pPr>
+              <w:pStyle w:val="Contenutotabella"/>
+              <w:widowControl w:val="false"/>
+              <w:suppressLineNumbers/>
+              <w:spacing w:before="0" w:after="160"/>
+              <w:rPr/>
+            </w:pPr>
+            <w:r>
+              <w:rPr/>
+              <w:t>More efficient</w:t>
+            </w:r>
+          </w:p>
+        </w:tc>
+      </w:tr>
+      <w:tr>
+        <w:trPr/>
+        <w:tc>
+          <w:tcPr>
+            <w:tcW w:w="2504" w:type="dxa"/>
+            <w:tcBorders/>
+            <w:vAlign w:val="center"/>
+          </w:tcPr>
+          <w:p>
+            <w:pPr>
+              <w:pStyle w:val="Contenutotabella"/>
+              <w:widowControl w:val="false"/>
+              <w:suppressLineNumbers/>
+              <w:spacing w:before="0" w:after="160"/>
+              <w:rPr/>
+            </w:pPr>
+            <w:r>
+              <w:rPr/>
+              <w:t>Implementation difficulty</w:t>
+            </w:r>
+          </w:p>
+        </w:tc>
+        <w:tc>
+          <w:tcPr>
+            <w:tcW w:w="3305" w:type="dxa"/>
+            <w:tcBorders/>
+            <w:vAlign w:val="center"/>
+          </w:tcPr>
+          <w:p>
+            <w:pPr>
+              <w:pStyle w:val="Contenutotabella"/>
+              <w:widowControl w:val="false"/>
+              <w:suppressLineNumbers/>
+              <w:spacing w:before="0" w:after="160"/>
+              <w:rPr/>
+            </w:pPr>
+            <w:r>
+              <w:rPr/>
+              <w:t>Easier to implement</w:t>
+            </w:r>
+          </w:p>
+        </w:tc>
+        <w:tc>
+          <w:tcPr>
+            <w:tcW w:w="3829" w:type="dxa"/>
+            <w:tcBorders/>
+            <w:vAlign w:val="center"/>
+          </w:tcPr>
+          <w:p>
+            <w:pPr>
+              <w:pStyle w:val="Contenutotabella"/>
+              <w:widowControl w:val="false"/>
+              <w:suppressLineNumbers/>
+              <w:spacing w:before="0" w:after="160"/>
+              <w:rPr/>
+            </w:pPr>
+            <w:r>
+              <w:rPr/>
+              <w:t>More difficult to implement</w:t>
+            </w:r>
+          </w:p>
+        </w:tc>
+      </w:tr>
+    </w:tbl>
+    <w:p>
+      <w:pPr>
+        <w:pStyle w:val="Normal"/>
+        <w:spacing w:before="0" w:after="160"/>
+        <w:rPr/>
+      </w:pPr>
+      <w:r>
+        <w:rPr/>
+      </w:r>
+    </w:p>
+    <w:p>
+      <w:pPr>
+        <w:pStyle w:val="Normal"/>
+        <w:spacing w:before="0" w:after="160"/>
+        <w:rPr/>
+      </w:pPr>
+      <w:r>
+        <w:rPr/>
+        <w:t>In general, VI is a good choice for problems that are small or have a simple structure. PI is a good choice for problems that are large or have a complex structure.</w:t>
+      </w:r>
+    </w:p>
+    <w:p>
+      <w:pPr>
+        <w:pStyle w:val="Normal"/>
+        <w:spacing w:before="0" w:after="160"/>
+        <w:rPr/>
+      </w:pPr>
+      <w:r>
+        <w:rPr/>
+      </w:r>
+    </w:p>
+    <w:p>
+      <w:pPr>
+        <w:pStyle w:val="Corpodeltesto"/>
+        <w:spacing w:before="0" w:after="160"/>
+        <w:rPr/>
+      </w:pPr>
+      <w:r>
+        <w:rPr/>
+        <w:t>Proximal policy optimization (PPO) and policy gradient (PG) algorithms are both policy-based reinforcement learning algorithms. This means that they optimize the policy directly, rather than the value function. This can be more efficient than value-based algorithms, which need to learn the value function first.</w:t>
+      </w:r>
+    </w:p>
+    <w:p>
+      <w:pPr>
+        <w:pStyle w:val="Corpodeltesto"/>
+        <w:rPr/>
+      </w:pPr>
+      <w:r>
+        <w:rPr/>
+        <w:t>PPO and PG algorithms are both iterative algorithms, but they update the policy differently. PPO uses a technique called policy clipping to stabilize the update process. Policy clipping limits the change in the policy between updates, which can help to prevent the algorithm from overfitting to the training data. PG algorithms do not use policy clipping, and they can sometimes overfit to the training data.</w:t>
+      </w:r>
+    </w:p>
+    <w:p>
+      <w:pPr>
+        <w:pStyle w:val="Corpodeltesto"/>
+        <w:rPr/>
+      </w:pPr>
+      <w:r>
+        <w:rPr/>
+        <w:t>Here is a table summarizing the key differences between PPO, PG, VI, and PI:</w:t>
+      </w:r>
+    </w:p>
+    <w:p>
+      <w:pPr>
+        <w:pStyle w:val="Normal"/>
+        <w:spacing w:before="0" w:after="160"/>
+        <w:rPr/>
+      </w:pPr>
+      <w:r>
+        <w:rPr/>
+      </w:r>
+    </w:p>
+    <w:tbl>
+      <w:tblPr>
+        <w:tblW w:w="9638" w:type="dxa"/>
+        <w:jc w:val="left"/>
+        <w:tblInd w:w="0" w:type="dxa"/>
+        <w:tblLayout w:type="fixed"/>
+        <w:tblCellMar>
+          <w:top w:w="28" w:type="dxa"/>
+          <w:left w:w="28" w:type="dxa"/>
+          <w:bottom w:w="28" w:type="dxa"/>
+          <w:right w:w="28" w:type="dxa"/>
+        </w:tblCellMar>
+      </w:tblPr>
+      <w:tblGrid>
+        <w:gridCol w:w="1598"/>
+        <w:gridCol w:w="1502"/>
+        <w:gridCol w:w="1180"/>
+        <w:gridCol w:w="1870"/>
+        <w:gridCol w:w="1311"/>
+        <w:gridCol w:w="2176"/>
+      </w:tblGrid>
+      <w:tr>
+        <w:trPr/>
+        <w:tc>
+          <w:tcPr>
+            <w:tcW w:w="1598" w:type="dxa"/>
+            <w:tcBorders/>
+            <w:vAlign w:val="center"/>
+          </w:tcPr>
+          <w:p>
+            <w:pPr>
+              <w:pStyle w:val="Titolotabella"/>
+              <w:widowControl w:val="false"/>
+              <w:suppressLineNumbers/>
+              <w:spacing w:before="0" w:after="160"/>
+              <w:jc w:val="center"/>
+              <w:rPr/>
+            </w:pPr>
+            <w:r>
+              <w:rPr/>
+              <w:t>Algorithm</w:t>
+            </w:r>
+          </w:p>
+        </w:tc>
+        <w:tc>
+          <w:tcPr>
+            <w:tcW w:w="1502" w:type="dxa"/>
+            <w:tcBorders/>
+            <w:vAlign w:val="center"/>
+          </w:tcPr>
+          <w:p>
+            <w:pPr>
+              <w:pStyle w:val="Titolotabella"/>
+              <w:widowControl w:val="false"/>
+              <w:suppressLineNumbers/>
+              <w:spacing w:before="0" w:after="160"/>
+              <w:jc w:val="center"/>
+              <w:rPr/>
+            </w:pPr>
+            <w:r>
+              <w:rPr/>
+              <w:t>Type</w:t>
+            </w:r>
+          </w:p>
+        </w:tc>
+        <w:tc>
+          <w:tcPr>
+            <w:tcW w:w="1180" w:type="dxa"/>
+            <w:tcBorders/>
+            <w:vAlign w:val="center"/>
+          </w:tcPr>
+          <w:p>
+            <w:pPr>
+              <w:pStyle w:val="Titolotabella"/>
+              <w:widowControl w:val="false"/>
+              <w:suppressLineNumbers/>
+              <w:spacing w:before="0" w:after="160"/>
+              <w:jc w:val="center"/>
+              <w:rPr/>
+            </w:pPr>
+            <w:r>
+              <w:rPr/>
+              <w:t>Update rule</w:t>
+            </w:r>
+          </w:p>
+        </w:tc>
+        <w:tc>
+          <w:tcPr>
+            <w:tcW w:w="1870" w:type="dxa"/>
+            <w:tcBorders/>
+            <w:vAlign w:val="center"/>
+          </w:tcPr>
+          <w:p>
+            <w:pPr>
+              <w:pStyle w:val="Titolotabella"/>
+              <w:widowControl w:val="false"/>
+              <w:suppressLineNumbers/>
+              <w:spacing w:before="0" w:after="160"/>
+              <w:jc w:val="center"/>
+              <w:rPr/>
+            </w:pPr>
+            <w:r>
+              <w:rPr/>
+              <w:t>Convergence</w:t>
+            </w:r>
+          </w:p>
+        </w:tc>
+        <w:tc>
+          <w:tcPr>
+            <w:tcW w:w="1311" w:type="dxa"/>
+            <w:tcBorders/>
+            <w:vAlign w:val="center"/>
+          </w:tcPr>
+          <w:p>
+            <w:pPr>
+              <w:pStyle w:val="Titolotabella"/>
+              <w:widowControl w:val="false"/>
+              <w:suppressLineNumbers/>
+              <w:spacing w:before="0" w:after="160"/>
+              <w:jc w:val="center"/>
+              <w:rPr/>
+            </w:pPr>
+            <w:r>
+              <w:rPr/>
+              <w:t>Efficiency</w:t>
+            </w:r>
+          </w:p>
+        </w:tc>
+        <w:tc>
+          <w:tcPr>
+            <w:tcW w:w="2176" w:type="dxa"/>
+            <w:tcBorders/>
+            <w:vAlign w:val="center"/>
+          </w:tcPr>
+          <w:p>
+            <w:pPr>
+              <w:pStyle w:val="Titolotabella"/>
+              <w:widowControl w:val="false"/>
+              <w:suppressLineNumbers/>
+              <w:spacing w:before="0" w:after="160"/>
+              <w:jc w:val="center"/>
+              <w:rPr/>
+            </w:pPr>
+            <w:r>
+              <w:rPr/>
+              <w:t>Implementation difficulty</w:t>
+            </w:r>
+          </w:p>
+        </w:tc>
+      </w:tr>
+      <w:tr>
+        <w:trPr/>
+        <w:tc>
+          <w:tcPr>
+            <w:tcW w:w="1598" w:type="dxa"/>
+            <w:tcBorders/>
+            <w:vAlign w:val="center"/>
+          </w:tcPr>
+          <w:p>
+            <w:pPr>
+              <w:pStyle w:val="Contenutotabella"/>
+              <w:widowControl w:val="false"/>
+              <w:suppressLineNumbers/>
+              <w:spacing w:before="0" w:after="160"/>
+              <w:rPr/>
+            </w:pPr>
+            <w:r>
+              <w:rPr/>
+              <w:t>Value iteration (VI)</w:t>
+            </w:r>
+          </w:p>
+        </w:tc>
+        <w:tc>
+          <w:tcPr>
+            <w:tcW w:w="1502" w:type="dxa"/>
+            <w:tcBorders/>
+            <w:vAlign w:val="center"/>
+          </w:tcPr>
+          <w:p>
+            <w:pPr>
+              <w:pStyle w:val="Contenutotabella"/>
+              <w:widowControl w:val="false"/>
+              <w:suppressLineNumbers/>
+              <w:spacing w:before="0" w:after="160"/>
+              <w:rPr/>
+            </w:pPr>
+            <w:r>
+              <w:rPr/>
+              <w:t>Value-based</w:t>
+            </w:r>
+          </w:p>
+        </w:tc>
+        <w:tc>
+          <w:tcPr>
+            <w:tcW w:w="1180" w:type="dxa"/>
+            <w:tcBorders/>
+            <w:vAlign w:val="center"/>
+          </w:tcPr>
+          <w:p>
+            <w:pPr>
+              <w:pStyle w:val="Contenutotabella"/>
+              <w:widowControl w:val="false"/>
+              <w:suppressLineNumbers/>
+              <w:spacing w:before="0" w:after="160"/>
+              <w:rPr/>
+            </w:pPr>
+            <w:r>
+              <w:rPr/>
+              <w:t>Updates the value function</w:t>
+            </w:r>
+          </w:p>
+        </w:tc>
+        <w:tc>
+          <w:tcPr>
+            <w:tcW w:w="1870" w:type="dxa"/>
+            <w:tcBorders/>
+            <w:vAlign w:val="center"/>
+          </w:tcPr>
+          <w:p>
+            <w:pPr>
+              <w:pStyle w:val="Contenutotabella"/>
+              <w:widowControl w:val="false"/>
+              <w:suppressLineNumbers/>
+              <w:spacing w:before="0" w:after="160"/>
+              <w:rPr/>
+            </w:pPr>
+            <w:r>
+              <w:rPr/>
+              <w:t>Converges to the optimal value function</w:t>
+            </w:r>
+          </w:p>
+        </w:tc>
+        <w:tc>
+          <w:tcPr>
+            <w:tcW w:w="1311" w:type="dxa"/>
+            <w:tcBorders/>
+            <w:vAlign w:val="center"/>
+          </w:tcPr>
+          <w:p>
+            <w:pPr>
+              <w:pStyle w:val="Contenutotabella"/>
+              <w:widowControl w:val="false"/>
+              <w:suppressLineNumbers/>
+              <w:spacing w:before="0" w:after="160"/>
+              <w:rPr/>
+            </w:pPr>
+            <w:r>
+              <w:rPr/>
+              <w:t>Less efficient</w:t>
+            </w:r>
+          </w:p>
+        </w:tc>
+        <w:tc>
+          <w:tcPr>
+            <w:tcW w:w="2176" w:type="dxa"/>
+            <w:tcBorders/>
+            <w:vAlign w:val="center"/>
+          </w:tcPr>
+          <w:p>
+            <w:pPr>
+              <w:pStyle w:val="Contenutotabella"/>
+              <w:widowControl w:val="false"/>
+              <w:suppressLineNumbers/>
+              <w:spacing w:before="0" w:after="160"/>
+              <w:rPr/>
+            </w:pPr>
+            <w:r>
+              <w:rPr/>
+              <w:t>Easier to implement</w:t>
+            </w:r>
+          </w:p>
+        </w:tc>
+      </w:tr>
+      <w:tr>
+        <w:trPr/>
+        <w:tc>
+          <w:tcPr>
+            <w:tcW w:w="1598" w:type="dxa"/>
+            <w:tcBorders/>
+            <w:vAlign w:val="center"/>
+          </w:tcPr>
+          <w:p>
+            <w:pPr>
+              <w:pStyle w:val="Contenutotabella"/>
+              <w:widowControl w:val="false"/>
+              <w:suppressLineNumbers/>
+              <w:spacing w:before="0" w:after="160"/>
+              <w:rPr/>
+            </w:pPr>
+            <w:r>
+              <w:rPr/>
+              <w:t>Policy iteration (PI)</w:t>
+            </w:r>
+          </w:p>
+        </w:tc>
+        <w:tc>
+          <w:tcPr>
+            <w:tcW w:w="1502" w:type="dxa"/>
+            <w:tcBorders/>
+            <w:vAlign w:val="center"/>
+          </w:tcPr>
+          <w:p>
+            <w:pPr>
+              <w:pStyle w:val="Contenutotabella"/>
+              <w:widowControl w:val="false"/>
+              <w:suppressLineNumbers/>
+              <w:spacing w:before="0" w:after="160"/>
+              <w:rPr/>
+            </w:pPr>
+            <w:r>
+              <w:rPr/>
+              <w:t>Policy-based</w:t>
+            </w:r>
+          </w:p>
+        </w:tc>
+        <w:tc>
+          <w:tcPr>
+            <w:tcW w:w="1180" w:type="dxa"/>
+            <w:tcBorders/>
+            <w:vAlign w:val="center"/>
+          </w:tcPr>
+          <w:p>
+            <w:pPr>
+              <w:pStyle w:val="Contenutotabella"/>
+              <w:widowControl w:val="false"/>
+              <w:suppressLineNumbers/>
+              <w:spacing w:before="0" w:after="160"/>
+              <w:rPr/>
+            </w:pPr>
+            <w:r>
+              <w:rPr/>
+              <w:t>Updates the value function and the policy</w:t>
+            </w:r>
+          </w:p>
+        </w:tc>
+        <w:tc>
+          <w:tcPr>
+            <w:tcW w:w="1870" w:type="dxa"/>
+            <w:tcBorders/>
+            <w:vAlign w:val="center"/>
+          </w:tcPr>
+          <w:p>
+            <w:pPr>
+              <w:pStyle w:val="Contenutotabella"/>
+              <w:widowControl w:val="false"/>
+              <w:suppressLineNumbers/>
+              <w:spacing w:before="0" w:after="160"/>
+              <w:rPr/>
+            </w:pPr>
+            <w:r>
+              <w:rPr/>
+              <w:t>Converges to the optimal policy</w:t>
+            </w:r>
+          </w:p>
+        </w:tc>
+        <w:tc>
+          <w:tcPr>
+            <w:tcW w:w="1311" w:type="dxa"/>
+            <w:tcBorders/>
+            <w:vAlign w:val="center"/>
+          </w:tcPr>
+          <w:p>
+            <w:pPr>
+              <w:pStyle w:val="Contenutotabella"/>
+              <w:widowControl w:val="false"/>
+              <w:suppressLineNumbers/>
+              <w:spacing w:before="0" w:after="160"/>
+              <w:rPr/>
+            </w:pPr>
+            <w:r>
+              <w:rPr/>
+              <w:t>More efficient</w:t>
+            </w:r>
+          </w:p>
+        </w:tc>
+        <w:tc>
+          <w:tcPr>
+            <w:tcW w:w="2176" w:type="dxa"/>
+            <w:tcBorders/>
+            <w:vAlign w:val="center"/>
+          </w:tcPr>
+          <w:p>
+            <w:pPr>
+              <w:pStyle w:val="Contenutotabella"/>
+              <w:widowControl w:val="false"/>
+              <w:suppressLineNumbers/>
+              <w:spacing w:before="0" w:after="160"/>
+              <w:rPr/>
+            </w:pPr>
+            <w:r>
+              <w:rPr/>
+              <w:t>More difficult to implement</w:t>
+            </w:r>
+          </w:p>
+        </w:tc>
+      </w:tr>
+      <w:tr>
+        <w:trPr/>
+        <w:tc>
+          <w:tcPr>
+            <w:tcW w:w="1598" w:type="dxa"/>
+            <w:tcBorders/>
+            <w:vAlign w:val="center"/>
+          </w:tcPr>
+          <w:p>
+            <w:pPr>
+              <w:pStyle w:val="Contenutotabella"/>
+              <w:widowControl w:val="false"/>
+              <w:suppressLineNumbers/>
+              <w:spacing w:before="0" w:after="160"/>
+              <w:rPr/>
+            </w:pPr>
+            <w:r>
+              <w:rPr/>
+              <w:t>Proximal policy optimization (PPO)</w:t>
+            </w:r>
+          </w:p>
+        </w:tc>
+        <w:tc>
+          <w:tcPr>
+            <w:tcW w:w="1502" w:type="dxa"/>
+            <w:tcBorders/>
+            <w:vAlign w:val="center"/>
+          </w:tcPr>
+          <w:p>
+            <w:pPr>
+              <w:pStyle w:val="Contenutotabella"/>
+              <w:widowControl w:val="false"/>
+              <w:suppressLineNumbers/>
+              <w:spacing w:before="0" w:after="160"/>
+              <w:rPr/>
+            </w:pPr>
+            <w:r>
+              <w:rPr/>
+              <w:t>Policy-based</w:t>
+            </w:r>
+          </w:p>
+        </w:tc>
+        <w:tc>
+          <w:tcPr>
+            <w:tcW w:w="1180" w:type="dxa"/>
+            <w:tcBorders/>
+            <w:vAlign w:val="center"/>
+          </w:tcPr>
+          <w:p>
+            <w:pPr>
+              <w:pStyle w:val="Contenutotabella"/>
+              <w:widowControl w:val="false"/>
+              <w:suppressLineNumbers/>
+              <w:spacing w:before="0" w:after="160"/>
+              <w:rPr/>
+            </w:pPr>
+            <w:r>
+              <w:rPr/>
+              <w:t>Updates the policy with policy clipping</w:t>
+            </w:r>
+          </w:p>
+        </w:tc>
+        <w:tc>
+          <w:tcPr>
+            <w:tcW w:w="1870" w:type="dxa"/>
+            <w:tcBorders/>
+            <w:vAlign w:val="center"/>
+          </w:tcPr>
+          <w:p>
+            <w:pPr>
+              <w:pStyle w:val="Contenutotabella"/>
+              <w:widowControl w:val="false"/>
+              <w:suppressLineNumbers/>
+              <w:spacing w:before="0" w:after="160"/>
+              <w:rPr/>
+            </w:pPr>
+            <w:r>
+              <w:rPr/>
+              <w:t>Converges to an approximately optimal policy</w:t>
+            </w:r>
+          </w:p>
+        </w:tc>
+        <w:tc>
+          <w:tcPr>
+            <w:tcW w:w="1311" w:type="dxa"/>
+            <w:tcBorders/>
+            <w:vAlign w:val="center"/>
+          </w:tcPr>
+          <w:p>
+            <w:pPr>
+              <w:pStyle w:val="Contenutotabella"/>
+              <w:widowControl w:val="false"/>
+              <w:suppressLineNumbers/>
+              <w:spacing w:before="0" w:after="160"/>
+              <w:rPr/>
+            </w:pPr>
+            <w:r>
+              <w:rPr/>
+              <w:t>More efficient</w:t>
+            </w:r>
+          </w:p>
+        </w:tc>
+        <w:tc>
+          <w:tcPr>
+            <w:tcW w:w="2176" w:type="dxa"/>
+            <w:tcBorders/>
+            <w:vAlign w:val="center"/>
+          </w:tcPr>
+          <w:p>
+            <w:pPr>
+              <w:pStyle w:val="Contenutotabella"/>
+              <w:widowControl w:val="false"/>
+              <w:suppressLineNumbers/>
+              <w:spacing w:before="0" w:after="160"/>
+              <w:rPr/>
+            </w:pPr>
+            <w:r>
+              <w:rPr/>
+              <w:t>More difficult to implement</w:t>
+            </w:r>
+          </w:p>
+        </w:tc>
+      </w:tr>
+      <w:tr>
+        <w:trPr/>
+        <w:tc>
+          <w:tcPr>
+            <w:tcW w:w="1598" w:type="dxa"/>
+            <w:tcBorders/>
+            <w:vAlign w:val="center"/>
+          </w:tcPr>
+          <w:p>
+            <w:pPr>
+              <w:pStyle w:val="Contenutotabella"/>
+              <w:widowControl w:val="false"/>
+              <w:suppressLineNumbers/>
+              <w:spacing w:before="0" w:after="160"/>
+              <w:rPr/>
+            </w:pPr>
+            <w:r>
+              <w:rPr/>
+              <w:t>Policy gradient (PG)</w:t>
+            </w:r>
+          </w:p>
+        </w:tc>
+        <w:tc>
+          <w:tcPr>
+            <w:tcW w:w="1502" w:type="dxa"/>
+            <w:tcBorders/>
+            <w:vAlign w:val="center"/>
+          </w:tcPr>
+          <w:p>
+            <w:pPr>
+              <w:pStyle w:val="Contenutotabella"/>
+              <w:widowControl w:val="false"/>
+              <w:suppressLineNumbers/>
+              <w:spacing w:before="0" w:after="160"/>
+              <w:rPr/>
+            </w:pPr>
+            <w:r>
+              <w:rPr/>
+              <w:t>Policy-based</w:t>
+            </w:r>
+          </w:p>
+        </w:tc>
+        <w:tc>
+          <w:tcPr>
+            <w:tcW w:w="1180" w:type="dxa"/>
+            <w:tcBorders/>
+            <w:vAlign w:val="center"/>
+          </w:tcPr>
+          <w:p>
+            <w:pPr>
+              <w:pStyle w:val="Contenutotabella"/>
+              <w:widowControl w:val="false"/>
+              <w:suppressLineNumbers/>
+              <w:spacing w:before="0" w:after="160"/>
+              <w:rPr/>
+            </w:pPr>
+            <w:r>
+              <w:rPr/>
+              <w:t>Updates the policy directly</w:t>
+            </w:r>
+          </w:p>
+        </w:tc>
+        <w:tc>
+          <w:tcPr>
+            <w:tcW w:w="1870" w:type="dxa"/>
+            <w:tcBorders/>
+            <w:vAlign w:val="center"/>
+          </w:tcPr>
+          <w:p>
+            <w:pPr>
+              <w:pStyle w:val="Contenutotabella"/>
+              <w:widowControl w:val="false"/>
+              <w:suppressLineNumbers/>
+              <w:spacing w:before="0" w:after="160"/>
+              <w:rPr/>
+            </w:pPr>
+            <w:r>
+              <w:rPr/>
+              <w:t>Converges to an approximately optimal policy</w:t>
+            </w:r>
+          </w:p>
+        </w:tc>
+        <w:tc>
+          <w:tcPr>
+            <w:tcW w:w="1311" w:type="dxa"/>
+            <w:tcBorders/>
+            <w:vAlign w:val="center"/>
+          </w:tcPr>
+          <w:p>
+            <w:pPr>
+              <w:pStyle w:val="Contenutotabella"/>
+              <w:widowControl w:val="false"/>
+              <w:suppressLineNumbers/>
+              <w:spacing w:before="0" w:after="160"/>
+              <w:rPr/>
+            </w:pPr>
+            <w:r>
+              <w:rPr/>
+              <w:t>More efficient</w:t>
+            </w:r>
+          </w:p>
+        </w:tc>
+        <w:tc>
+          <w:tcPr>
+            <w:tcW w:w="2176" w:type="dxa"/>
+            <w:tcBorders/>
+            <w:vAlign w:val="center"/>
+          </w:tcPr>
+          <w:p>
+            <w:pPr>
+              <w:pStyle w:val="Contenutotabella"/>
+              <w:widowControl w:val="false"/>
+              <w:suppressLineNumbers/>
+              <w:spacing w:before="0" w:after="160"/>
+              <w:rPr/>
+            </w:pPr>
+            <w:r>
+              <w:rPr/>
+              <w:t>More difficult to implement</w:t>
+            </w:r>
+          </w:p>
+        </w:tc>
+      </w:tr>
+    </w:tbl>
+    <w:p>
+      <w:pPr>
+        <w:pStyle w:val="Normal"/>
+        <w:spacing w:before="0" w:after="160"/>
+        <w:rPr/>
+      </w:pPr>
+      <w:r>
+        <w:rPr/>
+      </w:r>
+    </w:p>
+    <w:p>
+      <w:pPr>
+        <w:pStyle w:val="Normal"/>
+        <w:spacing w:before="0" w:after="160"/>
+        <w:rPr/>
+      </w:pPr>
+      <w:r>
+        <w:rPr/>
+      </w:r>
+    </w:p>
+    <w:p>
+      <w:pPr>
+        <w:pStyle w:val="Corpodeltesto"/>
+        <w:spacing w:before="0" w:after="160"/>
+        <w:rPr/>
+      </w:pPr>
+      <w:r>
+        <w:rPr/>
+        <w:t>The value function and the current policy are two key concepts in reinforcement learning (RL). They are both used to represent the agent's knowledge about the environment and its actions. However, they differ in their purpose and representation.</w:t>
+      </w:r>
+    </w:p>
+    <w:p>
+      <w:pPr>
+        <w:pStyle w:val="Corpodeltesto"/>
+        <w:rPr/>
+      </w:pPr>
+      <w:r>
+        <w:rPr>
+          <w:rStyle w:val="Enfasiforte"/>
+        </w:rPr>
+        <w:t>Value function</w:t>
+      </w:r>
+    </w:p>
+    <w:p>
+      <w:pPr>
+        <w:pStyle w:val="Corpodeltesto"/>
+        <w:rPr/>
+      </w:pPr>
+      <w:r>
+        <w:rPr/>
+        <w:t>The value function is a mapping from states to values, where the value of a state represents the expected cumulative reward that the agent can achieve from that state. It is a measure of how good a state is for the agent.</w:t>
+      </w:r>
+    </w:p>
+    <w:p>
+      <w:pPr>
+        <w:pStyle w:val="Corpodeltesto"/>
+        <w:rPr/>
+      </w:pPr>
+      <w:r>
+        <w:rPr/>
+        <w:t>The value function is calculated using dynamic programming. The agent starts with an initial value function, and then it repeatedly updates the value function until it converges to the optimal value function. The optimal value function is the value function that maximizes the expected cumulative reward.</w:t>
+      </w:r>
+    </w:p>
+    <w:p>
+      <w:pPr>
+        <w:pStyle w:val="Corpodeltesto"/>
+        <w:rPr/>
+      </w:pPr>
+      <w:r>
+        <w:rPr>
+          <w:rStyle w:val="Enfasiforte"/>
+        </w:rPr>
+        <w:t>Current policy</w:t>
+      </w:r>
+    </w:p>
+    <w:p>
+      <w:pPr>
+        <w:pStyle w:val="Corpodeltesto"/>
+        <w:rPr/>
+      </w:pPr>
+      <w:r>
+        <w:rPr/>
+        <w:t>The current policy is a mapping from states to actions, where the action for a state represents the action that the agent will take in that state. It is a plan of action for the agent.</w:t>
+      </w:r>
+    </w:p>
+    <w:p>
+      <w:pPr>
+        <w:pStyle w:val="Corpodeltesto"/>
+        <w:rPr/>
+      </w:pPr>
+      <w:r>
+        <w:rPr/>
+        <w:t>The current policy is updated using the value function. The agent uses the value function to identify the actions that are most likely to lead to good outcomes. It then updates the current policy to favor those actions.</w:t>
+      </w:r>
+    </w:p>
+    <w:p>
+      <w:pPr>
+        <w:pStyle w:val="Normal"/>
+        <w:spacing w:before="0" w:after="160"/>
+        <w:rPr/>
+      </w:pPr>
+      <w:r>
+        <w:rPr/>
       </w:r>
     </w:p>
     <w:sectPr>
@@ -1285,6 +2548,7 @@
     <w:qFormat/>
     <w:pPr>
       <w:widowControl/>
+      <w:suppressAutoHyphens w:val="true"/>
       <w:bidi w:val="0"/>
       <w:spacing w:lineRule="auto" w:line="259" w:before="0" w:after="160"/>
       <w:jc w:val="left"/>
@@ -1326,6 +2590,14 @@
     <w:qFormat/>
     <w:rsid w:val="007328ad"/>
     <w:rPr/>
+  </w:style>
+  <w:style w:type="character" w:styleId="Enfasiforte">
+    <w:name w:val="Enfasi forte"/>
+    <w:qFormat/>
+    <w:rPr>
+      <w:b/>
+      <w:bCs/>
+    </w:rPr>
   </w:style>
   <w:style w:type="paragraph" w:styleId="Titolo">
     <w:name w:val="Titolo"/>
@@ -1420,6 +2692,29 @@
       <w:sz w:val="20"/>
       <w:szCs w:val="20"/>
       <w:lang w:eastAsia="it-IT"/>
+    </w:rPr>
+  </w:style>
+  <w:style w:type="paragraph" w:styleId="Contenutotabella">
+    <w:name w:val="Contenuto tabella"/>
+    <w:basedOn w:val="Normal"/>
+    <w:qFormat/>
+    <w:pPr>
+      <w:widowControl w:val="false"/>
+      <w:suppressLineNumbers/>
+    </w:pPr>
+    <w:rPr/>
+  </w:style>
+  <w:style w:type="paragraph" w:styleId="Titolotabella">
+    <w:name w:val="Titolo tabella"/>
+    <w:basedOn w:val="Contenutotabella"/>
+    <w:qFormat/>
+    <w:pPr>
+      <w:suppressLineNumbers/>
+      <w:jc w:val="center"/>
+    </w:pPr>
+    <w:rPr>
+      <w:b/>
+      <w:bCs/>
     </w:rPr>
   </w:style>
   <w:style w:type="numbering" w:styleId="NoList" w:default="1">

</xml_diff>

<commit_message>
check prima si azioni sincroni ed asincroni
</commit_message>
<xml_diff>
--- a/paper/appunti.docx
+++ b/paper/appunti.docx
@@ -993,8 +993,8 @@
       </w:tblPr>
       <w:tblGrid>
         <w:gridCol w:w="2502"/>
-        <w:gridCol w:w="3305"/>
-        <w:gridCol w:w="3831"/>
+        <w:gridCol w:w="3304"/>
+        <w:gridCol w:w="3832"/>
       </w:tblGrid>
       <w:tr>
         <w:trPr/>
@@ -1021,7 +1021,7 @@
         </w:tc>
         <w:tc>
           <w:tcPr>
-            <w:tcW w:w="3305" w:type="dxa"/>
+            <w:tcW w:w="3304" w:type="dxa"/>
             <w:tcBorders/>
             <w:vAlign w:val="center"/>
           </w:tcPr>
@@ -1042,7 +1042,7 @@
         </w:tc>
         <w:tc>
           <w:tcPr>
-            <w:tcW w:w="3831" w:type="dxa"/>
+            <w:tcW w:w="3832" w:type="dxa"/>
             <w:tcBorders/>
             <w:vAlign w:val="center"/>
           </w:tcPr>
@@ -1086,7 +1086,7 @@
         </w:tc>
         <w:tc>
           <w:tcPr>
-            <w:tcW w:w="3305" w:type="dxa"/>
+            <w:tcW w:w="3304" w:type="dxa"/>
             <w:tcBorders/>
             <w:vAlign w:val="center"/>
           </w:tcPr>
@@ -1106,7 +1106,7 @@
         </w:tc>
         <w:tc>
           <w:tcPr>
-            <w:tcW w:w="3831" w:type="dxa"/>
+            <w:tcW w:w="3832" w:type="dxa"/>
             <w:tcBorders/>
             <w:vAlign w:val="center"/>
           </w:tcPr>
@@ -1149,7 +1149,7 @@
         </w:tc>
         <w:tc>
           <w:tcPr>
-            <w:tcW w:w="3305" w:type="dxa"/>
+            <w:tcW w:w="3304" w:type="dxa"/>
             <w:tcBorders/>
             <w:vAlign w:val="center"/>
           </w:tcPr>
@@ -1169,7 +1169,7 @@
         </w:tc>
         <w:tc>
           <w:tcPr>
-            <w:tcW w:w="3831" w:type="dxa"/>
+            <w:tcW w:w="3832" w:type="dxa"/>
             <w:tcBorders/>
             <w:vAlign w:val="center"/>
           </w:tcPr>
@@ -1212,7 +1212,7 @@
         </w:tc>
         <w:tc>
           <w:tcPr>
-            <w:tcW w:w="3305" w:type="dxa"/>
+            <w:tcW w:w="3304" w:type="dxa"/>
             <w:tcBorders/>
             <w:vAlign w:val="center"/>
           </w:tcPr>
@@ -1232,7 +1232,7 @@
         </w:tc>
         <w:tc>
           <w:tcPr>
-            <w:tcW w:w="3831" w:type="dxa"/>
+            <w:tcW w:w="3832" w:type="dxa"/>
             <w:tcBorders/>
             <w:vAlign w:val="center"/>
           </w:tcPr>
@@ -1275,7 +1275,7 @@
         </w:tc>
         <w:tc>
           <w:tcPr>
-            <w:tcW w:w="3305" w:type="dxa"/>
+            <w:tcW w:w="3304" w:type="dxa"/>
             <w:tcBorders/>
             <w:vAlign w:val="center"/>
           </w:tcPr>
@@ -1295,7 +1295,7 @@
         </w:tc>
         <w:tc>
           <w:tcPr>
-            <w:tcW w:w="3831" w:type="dxa"/>
+            <w:tcW w:w="3832" w:type="dxa"/>
             <w:tcBorders/>
             <w:vAlign w:val="center"/>
           </w:tcPr>
@@ -2276,6 +2276,149 @@
       </w:pPr>
       <w:r>
         <w:rPr/>
+      </w:r>
+    </w:p>
+    <w:p>
+      <w:pPr>
+        <w:pStyle w:val="Normal"/>
+        <w:spacing w:before="0" w:after="160"/>
+        <w:rPr/>
+      </w:pPr>
+      <w:r>
+        <w:rPr/>
+        <w:t>Implementazione del tempo:</w:t>
+      </w:r>
+    </w:p>
+    <w:p>
+      <w:pPr>
+        <w:pStyle w:val="Normal"/>
+        <w:spacing w:before="0" w:after="160"/>
+        <w:rPr/>
+      </w:pPr>
+      <w:r>
+        <w:rPr/>
+        <w:t>voglio implementare la gestione del tempo in questa maniera:</w:t>
+      </w:r>
+    </w:p>
+    <w:p>
+      <w:pPr>
+        <w:pStyle w:val="Normal"/>
+        <w:spacing w:before="0" w:after="160"/>
+        <w:rPr/>
+      </w:pPr>
+      <w:r>
+        <w:rPr/>
+        <w:t>ho una interfaccia azione che viene implementata da due classi una azioni sincrone ed un’altra azioni asincrone.</w:t>
+      </w:r>
+    </w:p>
+    <w:p>
+      <w:pPr>
+        <w:pStyle w:val="Normal"/>
+        <w:spacing w:before="0" w:after="160"/>
+        <w:rPr/>
+      </w:pPr>
+      <w:r>
+        <w:rPr/>
+        <w:t>Poi le azioni dell’attaccante saranno azioniSincrone ed azioniAsincrone dove le azioni sincrone dell’attaccante e del difensore andranno ad interagire con una variabile Tempo che avrà un delta iniziale di 120 ovvero un dominio intero di [+60;-60].</w:t>
+      </w:r>
+    </w:p>
+    <w:p>
+      <w:pPr>
+        <w:pStyle w:val="Normal"/>
+        <w:spacing w:before="0" w:after="160"/>
+        <w:rPr/>
+      </w:pPr>
+      <w:r>
+        <w:rPr/>
+        <w:t>Quando il difensore deve eseguire una mossa andrà a verificare che il tempo sia &lt;=0, se ciò è vero lui può eseguire una mossa e fare tempo + X, dove X sarà positivo.</w:t>
+      </w:r>
+    </w:p>
+    <w:p>
+      <w:pPr>
+        <w:pStyle w:val="Normal"/>
+        <w:spacing w:before="0" w:after="160"/>
+        <w:rPr/>
+      </w:pPr>
+      <w:r>
+        <w:rPr/>
+        <w:t>L’attaccante quando andrà ad eseguire una mossa verificherà che il tempo sia &gt;=0, se ciò è vero lui potrà eseguire la sua mossa e fare tempo +Y con Y negativo.</w:t>
+      </w:r>
+    </w:p>
+    <w:p>
+      <w:pPr>
+        <w:pStyle w:val="Normal"/>
+        <w:spacing w:before="0" w:after="160"/>
+        <w:rPr/>
+      </w:pPr>
+      <w:r>
+        <w:rPr/>
+        <w:t>Ciò cosa rappresenta nella gestione del tempo, ovvero se il difensore trova un tempo negativo vuol dire che il tempo sta andando avanti e l’attaccante sta facendo, e lui può agire.</w:t>
+      </w:r>
+    </w:p>
+    <w:p>
+      <w:pPr>
+        <w:pStyle w:val="Normal"/>
+        <w:spacing w:before="0" w:after="160"/>
+        <w:rPr/>
+      </w:pPr>
+      <w:r>
+        <w:rPr/>
+        <w:t>Viceversa se l’attaccante trova un tempo positivo vuol dire che il tempo va avanti ed il difensore sta facendo un’azione.</w:t>
+      </w:r>
+    </w:p>
+    <w:p>
+      <w:pPr>
+        <w:pStyle w:val="Normal"/>
+        <w:spacing w:before="0" w:after="160"/>
+        <w:rPr/>
+      </w:pPr>
+      <w:r>
+        <w:rPr/>
+        <w:t>Ovvero per esempio: se l’attaccante trova il tempo negativo vuol dire che lui stesso sta facendo un’azione che ancora non termina e che se non termina non può fare altro (sia ipotizzando un fattore di risorse o più semplicemente perché posso fare un exploit solo dopo aver concluso un portscan e scoperto i servizi attaccabili).</w:t>
+      </w:r>
+    </w:p>
+    <w:p>
+      <w:pPr>
+        <w:pStyle w:val="Normal"/>
+        <w:spacing w:before="0" w:after="160"/>
+        <w:rPr/>
+      </w:pPr>
+      <w:r>
+        <w:rPr/>
+        <w:t>Invece le azioni asincrone, sono azioni che non vincolano le altre ma permettono la ‘parallelizzazione’ temporale ma non istantanea. Ovvero il difensore può sempre fare un’azione per turno, in un turno non può scegliere più azioni asincrone da fare insieme, ma al suo turno successivo può eseguire un’altra azione senza attendere che termini l’altra precedentemente attivata.</w:t>
+      </w:r>
+    </w:p>
+    <w:p>
+      <w:pPr>
+        <w:pStyle w:val="Normal"/>
+        <w:spacing w:before="0" w:after="160"/>
+        <w:rPr/>
+      </w:pPr>
+      <w:r>
+        <w:rPr/>
+        <w:t>L’intenzione è quella di dare vita ad un nuovo agente che attende la terminazione del tempo per quell’azione, mentre l’agente principale continua ad operare nelle operazioni successive.</w:t>
+      </w:r>
+    </w:p>
+    <w:p>
+      <w:pPr>
+        <w:pStyle w:val="Normal"/>
+        <w:spacing w:before="0" w:after="160"/>
+        <w:rPr/>
+      </w:pPr>
+      <w:r>
+        <w:rPr/>
+        <w:t>Solo allo scadere del tempo l’agente asincrono modifica lo stato e si distrugge.</w:t>
+      </w:r>
+    </w:p>
+    <w:p>
+      <w:pPr>
+        <w:pStyle w:val="Normal"/>
+        <w:spacing w:before="0" w:after="160"/>
+        <w:rPr/>
+      </w:pPr>
+      <w:r>
+        <w:rPr/>
+        <w:t>Capire se è proprio necessario definire un vero agente nell’ambiente o basta lanciare un sottoprocesso e tutto funziona (capire bene quelle asincrone come implementarle)</w:t>
       </w:r>
     </w:p>
     <w:sectPr>

</xml_diff>

<commit_message>
Timer funzioni sincrone OK
</commit_message>
<xml_diff>
--- a/paper/appunti.docx
+++ b/paper/appunti.docx
@@ -2419,6 +2419,26 @@
       <w:r>
         <w:rPr/>
         <w:t>Capire se è proprio necessario definire un vero agente nell’ambiente o basta lanciare un sottoprocesso e tutto funziona (capire bene quelle asincrone come implementarle)</w:t>
+      </w:r>
+    </w:p>
+    <w:p>
+      <w:pPr>
+        <w:pStyle w:val="Normal"/>
+        <w:spacing w:before="0" w:after="160"/>
+        <w:rPr/>
+      </w:pPr>
+      <w:r>
+        <w:rPr/>
+      </w:r>
+    </w:p>
+    <w:p>
+      <w:pPr>
+        <w:pStyle w:val="Normal"/>
+        <w:spacing w:before="0" w:after="160"/>
+        <w:rPr/>
+      </w:pPr>
+      <w:r>
+        <w:rPr/>
       </w:r>
     </w:p>
     <w:sectPr>

</xml_diff>

<commit_message>
Pscan Asincrona con thread
</commit_message>
<xml_diff>
--- a/paper/appunti.docx
+++ b/paper/appunti.docx
@@ -2439,6 +2439,18 @@
       </w:pPr>
       <w:r>
         <w:rPr/>
+        <w:t>Ho diverse mosse asincrone attive, come faccio a non riselezionarle? L’attacante potrebbe avere una cosa di azione in corso.</w:t>
+      </w:r>
+    </w:p>
+    <w:p>
+      <w:pPr>
+        <w:pStyle w:val="Normal"/>
+        <w:spacing w:before="0" w:after="160"/>
+        <w:rPr/>
+      </w:pPr>
+      <w:r>
+        <w:rPr/>
+        <w:t>Siccome anche l’attaccante le avrà mettiamola in Agente</w:t>
       </w:r>
     </w:p>
     <w:sectPr>

</xml_diff>

<commit_message>
implementato mossa asincrona senza thread all'attaccante
</commit_message>
<xml_diff>
--- a/paper/appunti.docx
+++ b/paper/appunti.docx
@@ -1033,19 +1033,7 @@
       </w:pPr>
       <w:r>
         <w:rPr/>
-        <w:t xml:space="preserve">L’operazione NoOp </w:t>
-      </w:r>
-      <w:r>
-        <w:rPr/>
-        <w:t>non</w:t>
-      </w:r>
-      <w:r>
-        <w:rPr/>
-        <w:t xml:space="preserve"> è sempre selezionabile, </w:t>
-      </w:r>
-      <w:r>
-        <w:rPr/>
-        <w:t>è presente solo sugli stati terminali.</w:t>
+        <w:t>L’operazione NoOp non è sempre selezionabile, è presente solo sugli stati terminali.</w:t>
       </w:r>
     </w:p>
     <w:p>
@@ -3292,6 +3280,10 @@
       </w:pPr>
       <w:r>
         <w:rPr/>
+        <w:t xml:space="preserve">1) </w:t>
+      </w:r>
+      <w:r>
+        <w:rPr/>
         <w:t>Se l’attaccante ha tutte le mosse asincrone, essendo attacchi e le mosse asincrone non mi alterano la variabile nel tempo nello stato di osservazione deduco di ottenere un compoprtamento di questo tipo:</w:t>
       </w:r>
     </w:p>
@@ -3325,26 +3317,7 @@
       </w:pPr>
       <w:r>
         <w:rPr/>
-      </w:r>
-    </w:p>
-    <w:p>
-      <w:pPr>
-        <w:pStyle w:val="Normal"/>
-        <w:spacing w:before="0" w:after="160"/>
-        <w:rPr/>
-      </w:pPr>
-      <w:r>
-        <w:rPr/>
-      </w:r>
-    </w:p>
-    <w:p>
-      <w:pPr>
-        <w:pStyle w:val="Normal"/>
-        <w:spacing w:before="0" w:after="160"/>
-        <w:rPr/>
-      </w:pPr>
-      <w:r>
-        <w:rPr/>
+        <w:t>2) viene selezionata la mossa sincrona reboot o shutdown mentre è in corso l’asincrona, come backup. Cosa faccio? Eseguo subito reboot? Attendo fine backup? Sensato attendere la fine delle asincrone e poi eseguire mossa sincrona</w:t>
       </w:r>
     </w:p>
     <w:p>

</xml_diff>